<commit_message>
Update Problematiche da affrontare.docx
</commit_message>
<xml_diff>
--- a/Documenti generici/Problematiche da affrontare.docx
+++ b/Documenti generici/Problematiche da affrontare.docx
@@ -2,188 +2,6 @@
 <file path=word/document.xml><?xml version="1.0" encoding="utf-8"?>
 <w:document xmlns:wpc="http://schemas.microsoft.com/office/word/2010/wordprocessingCanvas" xmlns:cx="http://schemas.microsoft.com/office/drawing/2014/chartex" xmlns:cx1="http://schemas.microsoft.com/office/drawing/2015/9/8/chartex" xmlns:cx2="http://schemas.microsoft.com/office/drawing/2015/10/21/chartex" xmlns:cx3="http://schemas.microsoft.com/office/drawing/2016/5/9/chartex" xmlns:cx4="http://schemas.microsoft.com/office/drawing/2016/5/10/chartex" xmlns:cx5="http://schemas.microsoft.com/office/drawing/2016/5/11/chartex" xmlns:cx6="http://schemas.microsoft.com/office/drawing/2016/5/12/chartex" xmlns:cx7="http://schemas.microsoft.com/office/drawing/2016/5/13/chartex" xmlns:cx8="http://schemas.microsoft.com/office/drawing/2016/5/14/chartex" xmlns:mc="http://schemas.openxmlformats.org/markup-compatibility/2006" xmlns:aink="http://schemas.microsoft.com/office/drawing/2016/ink" xmlns:am3d="http://schemas.microsoft.com/office/drawing/2017/model3d" xmlns:o="urn:schemas-microsoft-com:office:office" xmlns:r="http://schemas.openxmlformats.org/officeDocument/2006/relationships" xmlns:m="http://schemas.openxmlformats.org/officeDocument/2006/math" xmlns:v="urn:schemas-microsoft-com:vml" xmlns:wp14="http://schemas.microsoft.com/office/word/2010/wordprocessingDrawing" xmlns:wp="http://schemas.openxmlformats.org/drawingml/2006/wordprocessingDrawing" xmlns:w10="urn:schemas-microsoft-com:office:word" xmlns:w="http://schemas.openxmlformats.org/wordprocessingml/2006/main" xmlns:w14="http://schemas.microsoft.com/office/word/2010/wordml" xmlns:w15="http://schemas.microsoft.com/office/word/2012/wordml" xmlns:w16cex="http://schemas.microsoft.com/office/word/2018/wordml/cex" xmlns:w16cid="http://schemas.microsoft.com/office/word/2016/wordml/cid" xmlns:w16="http://schemas.microsoft.com/office/word/2018/wordml" xmlns:w16se="http://schemas.microsoft.com/office/word/2015/wordml/symex" xmlns:wpg="http://schemas.microsoft.com/office/word/2010/wordprocessingGroup" xmlns:wpi="http://schemas.microsoft.com/office/word/2010/wordprocessingInk" xmlns:wne="http://schemas.microsoft.com/office/word/2006/wordml" xmlns:wps="http://schemas.microsoft.com/office/word/2010/wordprocessingShape" mc:Ignorable="w14 w15 w16se w16cid w16 w16cex wp14">
   <w:body>
-    <w:p>
-      <w:pPr>
-        <w:pStyle w:val="Paragrafoelenco"/>
-        <w:numPr>
-          <w:ilvl w:val="0"/>
-          <w:numId w:val="1"/>
-        </w:numPr>
-      </w:pPr>
-      <w:r>
-        <w:t>Salvare la stringa nel token (da auth0) relativa all’utente, per poter poi definire un utente e associare le policy</w:t>
-      </w:r>
-      <w:r>
-        <w:t xml:space="preserve"> NEL DATABASE</w:t>
-      </w:r>
-    </w:p>
-    <w:p>
-      <w:pPr>
-        <w:pStyle w:val="Paragrafoelenco"/>
-        <w:numPr>
-          <w:ilvl w:val="0"/>
-          <w:numId w:val="1"/>
-        </w:numPr>
-      </w:pPr>
-      <w:r>
-        <w:t xml:space="preserve">La questione del database </w:t>
-      </w:r>
-      <w:r>
-        <w:t>e la password. Rivedere ciò che ci aveva detto la prof (essenzialmente il problema va spostato?)</w:t>
-      </w:r>
-    </w:p>
-    <w:p>
-      <w:pPr>
-        <w:pStyle w:val="Paragrafoelenco"/>
-        <w:numPr>
-          <w:ilvl w:val="0"/>
-          <w:numId w:val="1"/>
-        </w:numPr>
-      </w:pPr>
-      <w:r>
-        <w:t>Reimplementare esempio auth0 per essere maggiormente padroni?</w:t>
-      </w:r>
-    </w:p>
-    <w:p>
-      <w:pPr>
-        <w:pStyle w:val="Paragrafoelenco"/>
-        <w:numPr>
-          <w:ilvl w:val="0"/>
-          <w:numId w:val="1"/>
-        </w:numPr>
-      </w:pPr>
-      <w:r>
-        <w:t>Ogni volta che qualcosa cambia cambiando gruppo / esce dal gruppo / se crea gruppo etc come modifico il file delle regole di xacml?</w:t>
-      </w:r>
-    </w:p>
-    <w:p>
-      <w:pPr>
-        <w:pStyle w:val="Paragrafoelenco"/>
-        <w:numPr>
-          <w:ilvl w:val="0"/>
-          <w:numId w:val="2"/>
-        </w:numPr>
-      </w:pPr>
-      <w:r>
-        <w:t>Come implementare il nostro problema in XACML.. le regole cambiano o ci sono regole generali?</w:t>
-      </w:r>
-      <w:r>
-        <w:t xml:space="preserve"> Magari cambiano solo alcuni attributi.. </w:t>
-      </w:r>
-    </w:p>
-    <w:p>
-      <w:pPr>
-        <w:pStyle w:val="Paragrafoelenco"/>
-        <w:numPr>
-          <w:ilvl w:val="0"/>
-          <w:numId w:val="1"/>
-        </w:numPr>
-      </w:pPr>
-      <w:r>
-        <w:t>NIST</w:t>
-      </w:r>
-    </w:p>
-    <w:p>
-      <w:pPr>
-        <w:pStyle w:val="Paragrafoelenco"/>
-        <w:numPr>
-          <w:ilvl w:val="0"/>
-          <w:numId w:val="1"/>
-        </w:numPr>
-      </w:pPr>
-      <w:r>
-        <w:t>Pagine semplici html</w:t>
-      </w:r>
-    </w:p>
-    <w:p>
-      <w:pPr>
-        <w:pStyle w:val="Paragrafoelenco"/>
-        <w:numPr>
-          <w:ilvl w:val="0"/>
-          <w:numId w:val="1"/>
-        </w:numPr>
-      </w:pPr>
-      <w:r>
-        <w:t>Diagramma delle classi</w:t>
-      </w:r>
-      <w:r>
-        <w:t>, entità relazioni</w:t>
-      </w:r>
-    </w:p>
-    <w:p>
-      <w:pPr>
-        <w:pStyle w:val="Paragrafoelenco"/>
-        <w:numPr>
-          <w:ilvl w:val="0"/>
-          <w:numId w:val="1"/>
-        </w:numPr>
-      </w:pPr>
-      <w:r>
-        <w:t>HTTPS</w:t>
-      </w:r>
-    </w:p>
-    <w:p>
-      <w:pPr>
-        <w:ind w:left="360"/>
-      </w:pPr>
-    </w:p>
-    <w:p>
-      <w:pPr>
-        <w:ind w:left="360"/>
-      </w:pPr>
-    </w:p>
-    <w:p>
-      <w:pPr>
-        <w:ind w:left="360"/>
-      </w:pPr>
-      <w:r>
-        <w:t xml:space="preserve">Ricapitolazione DB: </w:t>
-      </w:r>
-      <w:r>
-        <w:t>le credenziali se le vede auth0, informazioni utente (identificate dalla stringa presente in uno dei due token)</w:t>
-      </w:r>
-      <w:r>
-        <w:t>, gli oggetti con tutte le loro caratteristiche</w:t>
-      </w:r>
-      <w:r>
-        <w:t xml:space="preserve">, gruppi e liste varie. </w:t>
-      </w:r>
-    </w:p>
-    <w:p>
-      <w:pPr>
-        <w:ind w:left="360"/>
-      </w:pPr>
-    </w:p>
-    <w:p>
-      <w:pPr>
-        <w:pStyle w:val="Paragrafoelenco"/>
-        <w:numPr>
-          <w:ilvl w:val="0"/>
-          <w:numId w:val="1"/>
-        </w:numPr>
-      </w:pPr>
-      <w:r>
-        <w:t>Prima opzione: potrebbe essere una policy per tutte le liste dei desideri (RISORSA) con il campo attribute value che viene cambiato dinamicamente</w:t>
-      </w:r>
-    </w:p>
-    <w:p>
-      <w:pPr>
-        <w:pStyle w:val="Paragrafoelenco"/>
-        <w:numPr>
-          <w:ilvl w:val="0"/>
-          <w:numId w:val="1"/>
-        </w:numPr>
-        <w:pBdr>
-          <w:bottom w:val="single" w:sz="6" w:space="1" w:color="auto"/>
-        </w:pBdr>
-      </w:pPr>
-      <w:r>
-        <w:t xml:space="preserve">Sec: una policy per ogni lista, </w:t>
-      </w:r>
-      <w:r>
-        <w:t>magari ogni volta che viene creata una lista, viene aggiunta una policy con una funzione “writer” della libreria xacml che permette di modificare il file policy.xml</w:t>
-      </w:r>
-    </w:p>
     <w:p/>
     <w:p>
       <w:pPr>
@@ -258,7 +76,246 @@
         <w:br/>
         <w:t>Dei componenti</w:t>
       </w:r>
-    </w:p>
+      <w:r>
+        <w:t xml:space="preserve"> (da aggiustare) </w:t>
+      </w:r>
+    </w:p>
+    <w:p>
+      <w:pPr>
+        <w:rPr>
+          <w:b/>
+          <w:bCs/>
+        </w:rPr>
+      </w:pPr>
+      <w:r>
+        <w:rPr>
+          <w:b/>
+          <w:bCs/>
+        </w:rPr>
+        <w:t>STRUTTURA DEL PPT</w:t>
+      </w:r>
+    </w:p>
+    <w:p>
+      <w:r>
+        <w:t>Problem Statement / Requisiti di alto livello</w:t>
+      </w:r>
+    </w:p>
+    <w:p>
+      <w:r>
+        <w:t>Architettura della soluzione</w:t>
+      </w:r>
+      <w:r>
+        <w:t xml:space="preserve"> = diagramma dei connettori / architettura logica / deploy?</w:t>
+      </w:r>
+    </w:p>
+    <w:p>
+      <w:r>
+        <w:t>Sintesi a punti dei</w:t>
+      </w:r>
+      <w:r>
+        <w:t xml:space="preserve"> principali </w:t>
+      </w:r>
+      <w:r>
+        <w:t>ambiti di sicurezza affrontati</w:t>
+      </w:r>
+    </w:p>
+    <w:p>
+      <w:r>
+        <w:t>Identification ed Authentication</w:t>
+      </w:r>
+    </w:p>
+    <w:p>
+      <w:pPr>
+        <w:pStyle w:val="Paragrafoelenco"/>
+        <w:numPr>
+          <w:ilvl w:val="0"/>
+          <w:numId w:val="5"/>
+        </w:numPr>
+      </w:pPr>
+      <w:r>
+        <w:t xml:space="preserve">roba teorica </w:t>
+      </w:r>
+      <w:r>
+        <w:t>= token etc</w:t>
+      </w:r>
+    </w:p>
+    <w:p>
+      <w:pPr>
+        <w:pStyle w:val="Paragrafoelenco"/>
+        <w:numPr>
+          <w:ilvl w:val="0"/>
+          <w:numId w:val="5"/>
+        </w:numPr>
+      </w:pPr>
+      <w:r>
+        <w:t xml:space="preserve">il </w:t>
+      </w:r>
+      <w:r>
+        <w:t>sequence di autenticazione</w:t>
+      </w:r>
+      <w:r>
+        <w:t xml:space="preserve"> con le servlet</w:t>
+      </w:r>
+    </w:p>
+    <w:p>
+      <w:r>
+        <w:t>Authorization</w:t>
+      </w:r>
+    </w:p>
+    <w:p>
+      <w:pPr>
+        <w:pStyle w:val="Paragrafoelenco"/>
+        <w:numPr>
+          <w:ilvl w:val="0"/>
+          <w:numId w:val="5"/>
+        </w:numPr>
+      </w:pPr>
+      <w:r>
+        <w:t>Risorse da proteggere</w:t>
+      </w:r>
+    </w:p>
+    <w:p>
+      <w:pPr>
+        <w:pStyle w:val="Paragrafoelenco"/>
+        <w:numPr>
+          <w:ilvl w:val="0"/>
+          <w:numId w:val="5"/>
+        </w:numPr>
+      </w:pPr>
+      <w:r>
+        <w:t xml:space="preserve">Che tipo di autorizzazione è </w:t>
+      </w:r>
+    </w:p>
+    <w:p>
+      <w:pPr>
+        <w:pStyle w:val="Paragrafoelenco"/>
+        <w:numPr>
+          <w:ilvl w:val="0"/>
+          <w:numId w:val="5"/>
+        </w:numPr>
+      </w:pPr>
+      <w:r>
+        <w:t>Sequence</w:t>
+      </w:r>
+      <w:r>
+        <w:t xml:space="preserve"> con il flusso di autorizzazione</w:t>
+      </w:r>
+    </w:p>
+    <w:p>
+      <w:pPr>
+        <w:pStyle w:val="Paragrafoelenco"/>
+        <w:numPr>
+          <w:ilvl w:val="0"/>
+          <w:numId w:val="5"/>
+        </w:numPr>
+      </w:pPr>
+      <w:r>
+        <w:t>File delle policy</w:t>
+      </w:r>
+      <w:r>
+        <w:t xml:space="preserve"> (e hashing)</w:t>
+      </w:r>
+    </w:p>
+    <w:p>
+      <w:pPr>
+        <w:pStyle w:val="Paragrafoelenco"/>
+        <w:numPr>
+          <w:ilvl w:val="0"/>
+          <w:numId w:val="5"/>
+        </w:numPr>
+      </w:pPr>
+      <w:r>
+        <w:t>DBAttributeFinder</w:t>
+      </w:r>
+      <w:r>
+        <w:t>?</w:t>
+      </w:r>
+    </w:p>
+    <w:p>
+      <w:r>
+        <w:t>Database Access</w:t>
+      </w:r>
+    </w:p>
+    <w:p>
+      <w:pPr>
+        <w:pStyle w:val="Paragrafoelenco"/>
+        <w:numPr>
+          <w:ilvl w:val="0"/>
+          <w:numId w:val="5"/>
+        </w:numPr>
+      </w:pPr>
+      <w:r>
+        <w:t>Come ci si autentica al database</w:t>
+      </w:r>
+    </w:p>
+    <w:p>
+      <w:pPr>
+        <w:pStyle w:val="Paragrafoelenco"/>
+        <w:numPr>
+          <w:ilvl w:val="0"/>
+          <w:numId w:val="5"/>
+        </w:numPr>
+      </w:pPr>
+      <w:r>
+        <w:t>Come proteggiamo la comunicazione con</w:t>
+      </w:r>
+      <w:r>
+        <w:t xml:space="preserve"> il DB</w:t>
+      </w:r>
+    </w:p>
+    <w:p>
+      <w:pPr>
+        <w:pStyle w:val="Paragrafoelenco"/>
+        <w:numPr>
+          <w:ilvl w:val="0"/>
+          <w:numId w:val="5"/>
+        </w:numPr>
+      </w:pPr>
+      <w:r>
+        <w:t>Come proteggiamo il DB</w:t>
+      </w:r>
+      <w:r>
+        <w:t xml:space="preserve"> (cifratura del DB)?</w:t>
+      </w:r>
+    </w:p>
+    <w:p>
+      <w:r>
+        <w:t>Assessment Sicurezza</w:t>
+      </w:r>
+    </w:p>
+    <w:p/>
+    <w:p/>
+    <w:p>
+      <w:r>
+        <w:t>[riccardo]</w:t>
+      </w:r>
+    </w:p>
+    <w:p>
+      <w:r>
+        <w:t>Req di alto livello</w:t>
+      </w:r>
+    </w:p>
+    <w:p>
+      <w:r>
+        <w:t>Nist</w:t>
+      </w:r>
+    </w:p>
+    <w:p>
+      <w:r>
+        <w:t>Parte di deploy</w:t>
+      </w:r>
+    </w:p>
+    <w:p>
+      <w:r>
+        <w:t>Threat modeling</w:t>
+      </w:r>
+    </w:p>
+    <w:p>
+      <w:r>
+        <w:t>Pen testing nmap</w:t>
+      </w:r>
+    </w:p>
+    <w:p/>
     <w:sectPr>
       <w:pgSz w:w="11906" w:h="16838"/>
       <w:pgMar w:top="1417" w:right="1134" w:bottom="1134" w:left="1134" w:header="708" w:footer="708" w:gutter="0"/>
@@ -384,6 +441,118 @@
     </w:lvl>
   </w:abstractNum>
   <w:abstractNum w:abstractNumId="1" w15:restartNumberingAfterBreak="0">
+    <w:nsid w:val="2E3C69FA"/>
+    <w:multiLevelType w:val="hybridMultilevel"/>
+    <w:tmpl w:val="B5A4DEDC"/>
+    <w:lvl w:ilvl="0" w:tplc="57F8383C">
+      <w:numFmt w:val="bullet"/>
+      <w:lvlText w:val=""/>
+      <w:lvlJc w:val="left"/>
+      <w:pPr>
+        <w:ind w:left="720" w:hanging="360"/>
+      </w:pPr>
+      <w:rPr>
+        <w:rFonts w:ascii="Wingdings" w:eastAsiaTheme="minorHAnsi" w:hAnsi="Wingdings" w:cstheme="minorBidi" w:hint="default"/>
+      </w:rPr>
+    </w:lvl>
+    <w:lvl w:ilvl="1" w:tplc="04100003" w:tentative="1">
+      <w:start w:val="1"/>
+      <w:numFmt w:val="bullet"/>
+      <w:lvlText w:val="o"/>
+      <w:lvlJc w:val="left"/>
+      <w:pPr>
+        <w:ind w:left="1440" w:hanging="360"/>
+      </w:pPr>
+      <w:rPr>
+        <w:rFonts w:ascii="Courier New" w:hAnsi="Courier New" w:cs="Courier New" w:hint="default"/>
+      </w:rPr>
+    </w:lvl>
+    <w:lvl w:ilvl="2" w:tplc="04100005" w:tentative="1">
+      <w:start w:val="1"/>
+      <w:numFmt w:val="bullet"/>
+      <w:lvlText w:val=""/>
+      <w:lvlJc w:val="left"/>
+      <w:pPr>
+        <w:ind w:left="2160" w:hanging="360"/>
+      </w:pPr>
+      <w:rPr>
+        <w:rFonts w:ascii="Wingdings" w:hAnsi="Wingdings" w:hint="default"/>
+      </w:rPr>
+    </w:lvl>
+    <w:lvl w:ilvl="3" w:tplc="04100001" w:tentative="1">
+      <w:start w:val="1"/>
+      <w:numFmt w:val="bullet"/>
+      <w:lvlText w:val=""/>
+      <w:lvlJc w:val="left"/>
+      <w:pPr>
+        <w:ind w:left="2880" w:hanging="360"/>
+      </w:pPr>
+      <w:rPr>
+        <w:rFonts w:ascii="Symbol" w:hAnsi="Symbol" w:hint="default"/>
+      </w:rPr>
+    </w:lvl>
+    <w:lvl w:ilvl="4" w:tplc="04100003" w:tentative="1">
+      <w:start w:val="1"/>
+      <w:numFmt w:val="bullet"/>
+      <w:lvlText w:val="o"/>
+      <w:lvlJc w:val="left"/>
+      <w:pPr>
+        <w:ind w:left="3600" w:hanging="360"/>
+      </w:pPr>
+      <w:rPr>
+        <w:rFonts w:ascii="Courier New" w:hAnsi="Courier New" w:cs="Courier New" w:hint="default"/>
+      </w:rPr>
+    </w:lvl>
+    <w:lvl w:ilvl="5" w:tplc="04100005" w:tentative="1">
+      <w:start w:val="1"/>
+      <w:numFmt w:val="bullet"/>
+      <w:lvlText w:val=""/>
+      <w:lvlJc w:val="left"/>
+      <w:pPr>
+        <w:ind w:left="4320" w:hanging="360"/>
+      </w:pPr>
+      <w:rPr>
+        <w:rFonts w:ascii="Wingdings" w:hAnsi="Wingdings" w:hint="default"/>
+      </w:rPr>
+    </w:lvl>
+    <w:lvl w:ilvl="6" w:tplc="04100001" w:tentative="1">
+      <w:start w:val="1"/>
+      <w:numFmt w:val="bullet"/>
+      <w:lvlText w:val=""/>
+      <w:lvlJc w:val="left"/>
+      <w:pPr>
+        <w:ind w:left="5040" w:hanging="360"/>
+      </w:pPr>
+      <w:rPr>
+        <w:rFonts w:ascii="Symbol" w:hAnsi="Symbol" w:hint="default"/>
+      </w:rPr>
+    </w:lvl>
+    <w:lvl w:ilvl="7" w:tplc="04100003" w:tentative="1">
+      <w:start w:val="1"/>
+      <w:numFmt w:val="bullet"/>
+      <w:lvlText w:val="o"/>
+      <w:lvlJc w:val="left"/>
+      <w:pPr>
+        <w:ind w:left="5760" w:hanging="360"/>
+      </w:pPr>
+      <w:rPr>
+        <w:rFonts w:ascii="Courier New" w:hAnsi="Courier New" w:cs="Courier New" w:hint="default"/>
+      </w:rPr>
+    </w:lvl>
+    <w:lvl w:ilvl="8" w:tplc="04100005" w:tentative="1">
+      <w:start w:val="1"/>
+      <w:numFmt w:val="bullet"/>
+      <w:lvlText w:val=""/>
+      <w:lvlJc w:val="left"/>
+      <w:pPr>
+        <w:ind w:left="6480" w:hanging="360"/>
+      </w:pPr>
+      <w:rPr>
+        <w:rFonts w:ascii="Wingdings" w:hAnsi="Wingdings" w:hint="default"/>
+      </w:rPr>
+    </w:lvl>
+  </w:abstractNum>
+  <w:abstractNum w:abstractNumId="2" w15:restartNumberingAfterBreak="0">
     <w:nsid w:val="38752ACF"/>
     <w:multiLevelType w:val="hybridMultilevel"/>
     <w:tmpl w:val="C26E7638"/>
@@ -495,7 +664,7 @@
       </w:rPr>
     </w:lvl>
   </w:abstractNum>
-  <w:abstractNum w:abstractNumId="2" w15:restartNumberingAfterBreak="0">
+  <w:abstractNum w:abstractNumId="3" w15:restartNumberingAfterBreak="0">
     <w:nsid w:val="578E25E7"/>
     <w:multiLevelType w:val="hybridMultilevel"/>
     <w:tmpl w:val="6B8E9F24"/>
@@ -607,14 +776,221 @@
       </w:rPr>
     </w:lvl>
   </w:abstractNum>
+  <w:abstractNum w:abstractNumId="4" w15:restartNumberingAfterBreak="0">
+    <w:nsid w:val="5E8B53C1"/>
+    <w:multiLevelType w:val="hybridMultilevel"/>
+    <w:tmpl w:val="46EA0ABC"/>
+    <w:lvl w:ilvl="0" w:tplc="52BAFCE4">
+      <w:numFmt w:val="bullet"/>
+      <w:lvlText w:val=""/>
+      <w:lvlJc w:val="left"/>
+      <w:pPr>
+        <w:ind w:left="720" w:hanging="360"/>
+      </w:pPr>
+      <w:rPr>
+        <w:rFonts w:ascii="Wingdings" w:eastAsiaTheme="minorHAnsi" w:hAnsi="Wingdings" w:cstheme="minorBidi" w:hint="default"/>
+      </w:rPr>
+    </w:lvl>
+    <w:lvl w:ilvl="1" w:tplc="04100003" w:tentative="1">
+      <w:start w:val="1"/>
+      <w:numFmt w:val="bullet"/>
+      <w:lvlText w:val="o"/>
+      <w:lvlJc w:val="left"/>
+      <w:pPr>
+        <w:ind w:left="1440" w:hanging="360"/>
+      </w:pPr>
+      <w:rPr>
+        <w:rFonts w:ascii="Courier New" w:hAnsi="Courier New" w:cs="Courier New" w:hint="default"/>
+      </w:rPr>
+    </w:lvl>
+    <w:lvl w:ilvl="2" w:tplc="04100005" w:tentative="1">
+      <w:start w:val="1"/>
+      <w:numFmt w:val="bullet"/>
+      <w:lvlText w:val=""/>
+      <w:lvlJc w:val="left"/>
+      <w:pPr>
+        <w:ind w:left="2160" w:hanging="360"/>
+      </w:pPr>
+      <w:rPr>
+        <w:rFonts w:ascii="Wingdings" w:hAnsi="Wingdings" w:hint="default"/>
+      </w:rPr>
+    </w:lvl>
+    <w:lvl w:ilvl="3" w:tplc="04100001" w:tentative="1">
+      <w:start w:val="1"/>
+      <w:numFmt w:val="bullet"/>
+      <w:lvlText w:val=""/>
+      <w:lvlJc w:val="left"/>
+      <w:pPr>
+        <w:ind w:left="2880" w:hanging="360"/>
+      </w:pPr>
+      <w:rPr>
+        <w:rFonts w:ascii="Symbol" w:hAnsi="Symbol" w:hint="default"/>
+      </w:rPr>
+    </w:lvl>
+    <w:lvl w:ilvl="4" w:tplc="04100003" w:tentative="1">
+      <w:start w:val="1"/>
+      <w:numFmt w:val="bullet"/>
+      <w:lvlText w:val="o"/>
+      <w:lvlJc w:val="left"/>
+      <w:pPr>
+        <w:ind w:left="3600" w:hanging="360"/>
+      </w:pPr>
+      <w:rPr>
+        <w:rFonts w:ascii="Courier New" w:hAnsi="Courier New" w:cs="Courier New" w:hint="default"/>
+      </w:rPr>
+    </w:lvl>
+    <w:lvl w:ilvl="5" w:tplc="04100005" w:tentative="1">
+      <w:start w:val="1"/>
+      <w:numFmt w:val="bullet"/>
+      <w:lvlText w:val=""/>
+      <w:lvlJc w:val="left"/>
+      <w:pPr>
+        <w:ind w:left="4320" w:hanging="360"/>
+      </w:pPr>
+      <w:rPr>
+        <w:rFonts w:ascii="Wingdings" w:hAnsi="Wingdings" w:hint="default"/>
+      </w:rPr>
+    </w:lvl>
+    <w:lvl w:ilvl="6" w:tplc="04100001" w:tentative="1">
+      <w:start w:val="1"/>
+      <w:numFmt w:val="bullet"/>
+      <w:lvlText w:val=""/>
+      <w:lvlJc w:val="left"/>
+      <w:pPr>
+        <w:ind w:left="5040" w:hanging="360"/>
+      </w:pPr>
+      <w:rPr>
+        <w:rFonts w:ascii="Symbol" w:hAnsi="Symbol" w:hint="default"/>
+      </w:rPr>
+    </w:lvl>
+    <w:lvl w:ilvl="7" w:tplc="04100003" w:tentative="1">
+      <w:start w:val="1"/>
+      <w:numFmt w:val="bullet"/>
+      <w:lvlText w:val="o"/>
+      <w:lvlJc w:val="left"/>
+      <w:pPr>
+        <w:ind w:left="5760" w:hanging="360"/>
+      </w:pPr>
+      <w:rPr>
+        <w:rFonts w:ascii="Courier New" w:hAnsi="Courier New" w:cs="Courier New" w:hint="default"/>
+      </w:rPr>
+    </w:lvl>
+    <w:lvl w:ilvl="8" w:tplc="04100005" w:tentative="1">
+      <w:start w:val="1"/>
+      <w:numFmt w:val="bullet"/>
+      <w:lvlText w:val=""/>
+      <w:lvlJc w:val="left"/>
+      <w:pPr>
+        <w:ind w:left="6480" w:hanging="360"/>
+      </w:pPr>
+      <w:rPr>
+        <w:rFonts w:ascii="Wingdings" w:hAnsi="Wingdings" w:hint="default"/>
+      </w:rPr>
+    </w:lvl>
+  </w:abstractNum>
+  <w:abstractNum w:abstractNumId="5" w15:restartNumberingAfterBreak="0">
+    <w:nsid w:val="60BE1D1B"/>
+    <w:multiLevelType w:val="hybridMultilevel"/>
+    <w:tmpl w:val="A01016DE"/>
+    <w:lvl w:ilvl="0" w:tplc="0410000F">
+      <w:start w:val="1"/>
+      <w:numFmt w:val="decimal"/>
+      <w:lvlText w:val="%1."/>
+      <w:lvlJc w:val="left"/>
+      <w:pPr>
+        <w:ind w:left="720" w:hanging="360"/>
+      </w:pPr>
+    </w:lvl>
+    <w:lvl w:ilvl="1" w:tplc="04100019" w:tentative="1">
+      <w:start w:val="1"/>
+      <w:numFmt w:val="lowerLetter"/>
+      <w:lvlText w:val="%2."/>
+      <w:lvlJc w:val="left"/>
+      <w:pPr>
+        <w:ind w:left="1440" w:hanging="360"/>
+      </w:pPr>
+    </w:lvl>
+    <w:lvl w:ilvl="2" w:tplc="0410001B" w:tentative="1">
+      <w:start w:val="1"/>
+      <w:numFmt w:val="lowerRoman"/>
+      <w:lvlText w:val="%3."/>
+      <w:lvlJc w:val="right"/>
+      <w:pPr>
+        <w:ind w:left="2160" w:hanging="180"/>
+      </w:pPr>
+    </w:lvl>
+    <w:lvl w:ilvl="3" w:tplc="0410000F" w:tentative="1">
+      <w:start w:val="1"/>
+      <w:numFmt w:val="decimal"/>
+      <w:lvlText w:val="%4."/>
+      <w:lvlJc w:val="left"/>
+      <w:pPr>
+        <w:ind w:left="2880" w:hanging="360"/>
+      </w:pPr>
+    </w:lvl>
+    <w:lvl w:ilvl="4" w:tplc="04100019" w:tentative="1">
+      <w:start w:val="1"/>
+      <w:numFmt w:val="lowerLetter"/>
+      <w:lvlText w:val="%5."/>
+      <w:lvlJc w:val="left"/>
+      <w:pPr>
+        <w:ind w:left="3600" w:hanging="360"/>
+      </w:pPr>
+    </w:lvl>
+    <w:lvl w:ilvl="5" w:tplc="0410001B" w:tentative="1">
+      <w:start w:val="1"/>
+      <w:numFmt w:val="lowerRoman"/>
+      <w:lvlText w:val="%6."/>
+      <w:lvlJc w:val="right"/>
+      <w:pPr>
+        <w:ind w:left="4320" w:hanging="180"/>
+      </w:pPr>
+    </w:lvl>
+    <w:lvl w:ilvl="6" w:tplc="0410000F" w:tentative="1">
+      <w:start w:val="1"/>
+      <w:numFmt w:val="decimal"/>
+      <w:lvlText w:val="%7."/>
+      <w:lvlJc w:val="left"/>
+      <w:pPr>
+        <w:ind w:left="5040" w:hanging="360"/>
+      </w:pPr>
+    </w:lvl>
+    <w:lvl w:ilvl="7" w:tplc="04100019" w:tentative="1">
+      <w:start w:val="1"/>
+      <w:numFmt w:val="lowerLetter"/>
+      <w:lvlText w:val="%8."/>
+      <w:lvlJc w:val="left"/>
+      <w:pPr>
+        <w:ind w:left="5760" w:hanging="360"/>
+      </w:pPr>
+    </w:lvl>
+    <w:lvl w:ilvl="8" w:tplc="0410001B" w:tentative="1">
+      <w:start w:val="1"/>
+      <w:numFmt w:val="lowerRoman"/>
+      <w:lvlText w:val="%9."/>
+      <w:lvlJc w:val="right"/>
+      <w:pPr>
+        <w:ind w:left="6480" w:hanging="180"/>
+      </w:pPr>
+    </w:lvl>
+  </w:abstractNum>
   <w:num w:numId="1">
-    <w:abstractNumId w:val="1"/>
+    <w:abstractNumId w:val="2"/>
   </w:num>
   <w:num w:numId="2">
-    <w:abstractNumId w:val="2"/>
+    <w:abstractNumId w:val="3"/>
   </w:num>
   <w:num w:numId="3">
     <w:abstractNumId w:val="0"/>
+  </w:num>
+  <w:num w:numId="4">
+    <w:abstractNumId w:val="5"/>
+  </w:num>
+  <w:num w:numId="5">
+    <w:abstractNumId w:val="1"/>
+  </w:num>
+  <w:num w:numId="6">
+    <w:abstractNumId w:val="4"/>
   </w:num>
 </w:numbering>
 </file>

</xml_diff>